<commit_message>
PHB updated, time tracking added
</commit_message>
<xml_diff>
--- a/Team 4/Projekthandbuch_Team4.docx
+++ b/Team 4/Projekthandbuch_Team4.docx
@@ -472,13 +472,13 @@
         <w:t>.</w:t>
       </w:r>
       <w:r>
-        <w:t>2</w:t>
+        <w:t>3</w:t>
       </w:r>
       <w:r>
         <w:t xml:space="preserve">, </w:t>
       </w:r>
       <w:r>
-        <w:t>3</w:t>
+        <w:t>17</w:t>
       </w:r>
       <w:r>
         <w:t>.0</w:t>
@@ -2071,6 +2071,68 @@
               <w:t>Kevin</w:t>
             </w:r>
           </w:p>
+          <w:p>
+            <w:pPr>
+              <w:spacing w:before="60" w:after="60"/>
+            </w:pPr>
+          </w:p>
+        </w:tc>
+      </w:tr>
+      <w:tr>
+        <w:tc>
+          <w:tcPr>
+            <w:tcW w:w="1401" w:type="dxa"/>
+          </w:tcPr>
+          <w:p>
+            <w:pPr>
+              <w:spacing w:before="60" w:after="60"/>
+              <w:jc w:val="center"/>
+            </w:pPr>
+            <w:r>
+              <w:t>1.3</w:t>
+            </w:r>
+          </w:p>
+        </w:tc>
+        <w:tc>
+          <w:tcPr>
+            <w:tcW w:w="1401" w:type="dxa"/>
+          </w:tcPr>
+          <w:p>
+            <w:pPr>
+              <w:spacing w:before="60" w:after="60"/>
+              <w:jc w:val="center"/>
+            </w:pPr>
+            <w:r>
+              <w:t>17.06.19</w:t>
+            </w:r>
+          </w:p>
+        </w:tc>
+        <w:tc>
+          <w:tcPr>
+            <w:tcW w:w="4961" w:type="dxa"/>
+          </w:tcPr>
+          <w:p>
+            <w:pPr>
+              <w:spacing w:before="60" w:after="60"/>
+            </w:pPr>
+            <w:r>
+              <w:t>Fertigstellung des PHB</w:t>
+            </w:r>
+          </w:p>
+        </w:tc>
+        <w:tc>
+          <w:tcPr>
+            <w:tcW w:w="1447" w:type="dxa"/>
+          </w:tcPr>
+          <w:p>
+            <w:pPr>
+              <w:spacing w:before="60" w:after="60"/>
+              <w:jc w:val="center"/>
+            </w:pPr>
+            <w:r>
+              <w:t>Kevin</w:t>
+            </w:r>
+          </w:p>
         </w:tc>
       </w:tr>
     </w:tbl>
@@ -2377,31 +2439,15 @@
               <w:spacing w:before="60" w:after="60"/>
             </w:pPr>
             <w:r>
-              <w:fldChar w:fldCharType="begin">
-                <w:ffData>
-                  <w:name w:val=""/>
-                  <w:enabled/>
-                  <w:calcOnExit w:val="0"/>
-                  <w:textInput>
-                    <w:default w:val="Die Hardwareversion des Spiels wird durch eine Webapplikation erweitert, die als Alternative benutzt werden kann."/>
-                  </w:textInput>
-                </w:ffData>
-              </w:fldChar>
-            </w:r>
-            <w:r>
-              <w:instrText xml:space="preserve"> FORMTEXT </w:instrText>
-            </w:r>
-            <w:r>
-              <w:fldChar w:fldCharType="separate"/>
-            </w:r>
-            <w:r>
-              <w:rPr>
-                <w:noProof/>
-              </w:rPr>
-              <w:t>Die Hardwareversion des Spiels wird durch eine Webapplikation erweitert, die als Alternative benutzt werden kann.</w:t>
-            </w:r>
-            <w:r>
-              <w:fldChar w:fldCharType="end"/>
+              <w:t xml:space="preserve">Das Projekt erschafft </w:t>
+            </w:r>
+            <w:proofErr w:type="gramStart"/>
+            <w:r>
+              <w:t>eine einfach Möglichkeit</w:t>
+            </w:r>
+            <w:proofErr w:type="gramEnd"/>
+            <w:r>
+              <w:t>, Projektmanagement zu lernen, die außerdem Spaß macht.</w:t>
             </w:r>
           </w:p>
           <w:p>
@@ -2686,6 +2732,19 @@
             </w:pPr>
             <w:r>
               <w:t>Hauptaufgaben:</w:t>
+            </w:r>
+          </w:p>
+          <w:p>
+            <w:pPr>
+              <w:pStyle w:val="Listenabsatz"/>
+              <w:numPr>
+                <w:ilvl w:val="0"/>
+                <w:numId w:val="4"/>
+              </w:numPr>
+              <w:spacing w:before="60" w:after="60"/>
+            </w:pPr>
+            <w:r>
+              <w:t xml:space="preserve">Planung &amp; Organisation </w:t>
             </w:r>
           </w:p>
           <w:p>
@@ -3490,6 +3549,9 @@
               <w:spacing w:before="60" w:after="60"/>
               <w:jc w:val="center"/>
             </w:pPr>
+            <w:r>
+              <w:t>18.6.</w:t>
+            </w:r>
           </w:p>
         </w:tc>
       </w:tr>
@@ -3691,9 +3753,139 @@
           </w:tcPr>
           <w:p>
             <w:pPr>
+              <w:spacing w:before="60" w:after="60"/>
+            </w:pPr>
+          </w:p>
+          <w:p>
+            <w:pPr>
               <w:pStyle w:val="Listenabsatz"/>
-              <w:spacing w:before="60" w:after="60"/>
-            </w:pPr>
+              <w:numPr>
+                <w:ilvl w:val="0"/>
+                <w:numId w:val="16"/>
+              </w:numPr>
+              <w:spacing w:before="60" w:after="60"/>
+            </w:pPr>
+            <w:r>
+              <w:t>14.5.</w:t>
+            </w:r>
+          </w:p>
+          <w:p>
+            <w:pPr>
+              <w:pStyle w:val="Listenabsatz"/>
+              <w:numPr>
+                <w:ilvl w:val="0"/>
+                <w:numId w:val="16"/>
+              </w:numPr>
+              <w:spacing w:before="60" w:after="60"/>
+            </w:pPr>
+            <w:r>
+              <w:t>21.5.</w:t>
+            </w:r>
+          </w:p>
+          <w:p>
+            <w:pPr>
+              <w:pStyle w:val="Listenabsatz"/>
+              <w:numPr>
+                <w:ilvl w:val="0"/>
+                <w:numId w:val="16"/>
+              </w:numPr>
+              <w:spacing w:before="60" w:after="60"/>
+            </w:pPr>
+            <w:r>
+              <w:t>13.6.</w:t>
+            </w:r>
+          </w:p>
+          <w:p>
+            <w:pPr>
+              <w:pStyle w:val="Listenabsatz"/>
+              <w:numPr>
+                <w:ilvl w:val="0"/>
+                <w:numId w:val="16"/>
+              </w:numPr>
+              <w:spacing w:before="60" w:after="60"/>
+            </w:pPr>
+            <w:r>
+              <w:t>13.6.</w:t>
+            </w:r>
+          </w:p>
+          <w:p>
+            <w:pPr>
+              <w:spacing w:before="60" w:after="60"/>
+            </w:pPr>
+          </w:p>
+          <w:p>
+            <w:pPr>
+              <w:pStyle w:val="Listenabsatz"/>
+              <w:numPr>
+                <w:ilvl w:val="0"/>
+                <w:numId w:val="17"/>
+              </w:numPr>
+              <w:spacing w:before="60" w:after="60"/>
+            </w:pPr>
+            <w:r>
+              <w:t>3.6.</w:t>
+            </w:r>
+          </w:p>
+          <w:p>
+            <w:pPr>
+              <w:pStyle w:val="Listenabsatz"/>
+              <w:numPr>
+                <w:ilvl w:val="0"/>
+                <w:numId w:val="17"/>
+              </w:numPr>
+              <w:spacing w:before="60" w:after="60"/>
+            </w:pPr>
+            <w:proofErr w:type="gramStart"/>
+            <w:r>
+              <w:t>14.6. ??</w:t>
+            </w:r>
+            <w:proofErr w:type="gramEnd"/>
+          </w:p>
+          <w:p>
+            <w:pPr>
+              <w:pStyle w:val="Listenabsatz"/>
+              <w:numPr>
+                <w:ilvl w:val="0"/>
+                <w:numId w:val="17"/>
+              </w:numPr>
+              <w:spacing w:before="60" w:after="60"/>
+            </w:pPr>
+            <w:proofErr w:type="gramStart"/>
+            <w:r>
+              <w:t>15.6. ??</w:t>
+            </w:r>
+            <w:proofErr w:type="gramEnd"/>
+          </w:p>
+          <w:p>
+            <w:pPr>
+              <w:pStyle w:val="Listenabsatz"/>
+              <w:numPr>
+                <w:ilvl w:val="0"/>
+                <w:numId w:val="17"/>
+              </w:numPr>
+              <w:spacing w:before="60" w:after="60"/>
+            </w:pPr>
+            <w:r>
+              <w:t>------------------------</w:t>
+            </w:r>
+          </w:p>
+          <w:p>
+            <w:pPr>
+              <w:spacing w:before="60" w:after="60"/>
+            </w:pPr>
+          </w:p>
+          <w:p>
+            <w:pPr>
+              <w:pStyle w:val="Listenabsatz"/>
+              <w:numPr>
+                <w:ilvl w:val="0"/>
+                <w:numId w:val="17"/>
+              </w:numPr>
+              <w:spacing w:before="60" w:after="60"/>
+            </w:pPr>
+            <w:r>
+              <w:t>17.6.</w:t>
+            </w:r>
           </w:p>
         </w:tc>
       </w:tr>
@@ -3780,7 +3972,7 @@
               <w:spacing w:before="60" w:after="60"/>
             </w:pPr>
             <w:r>
-              <w:t>Eine funktionierende Web-Applikation zum Hardware-Spiel, die designtechnisch größtenteils übereinstimmt.</w:t>
+              <w:t>Lernen des Themas Projektmanagement mit Spaß an der Sache.</w:t>
             </w:r>
           </w:p>
         </w:tc>
@@ -5386,7 +5578,13 @@
               <w:spacing w:before="60" w:after="60"/>
             </w:pPr>
             <w:r>
-              <w:t>Erfasst Zeit</w:t>
+              <w:t>Erfass</w:t>
+            </w:r>
+            <w:r>
+              <w:t>en</w:t>
+            </w:r>
+            <w:r>
+              <w:t xml:space="preserve"> Zeit</w:t>
             </w:r>
           </w:p>
         </w:tc>
@@ -6228,7 +6426,7 @@
                         <w:color w:val="000000"/>
                         <w:szCs w:val="20"/>
                       </w:rPr>
-                      <w:t>Quiz Dual</w:t>
+                      <w:t>Projekt-Kompass</w:t>
                     </w:r>
                   </w:p>
                 </w:txbxContent>
@@ -7369,7 +7567,7 @@
                 </w:txbxContent>
               </v:textbox>
             </v:rect>
-            <v:shape id="_x0000_s1122" type="#_x0000_t34" style="position:absolute;left:7844;top:3094;width:2510;height:356" o:connectortype="elbow" adj=",-270485,-66762"/>
+            <v:shape id="_x0000_s1122" type="#_x0000_t34" style="position:absolute;left:5607;top:3066;width:4967;height:384" o:connectortype="elbow" adj="16625,-249188,-22818"/>
             <v:rect id="_x0000_s1128" style="position:absolute;left:9691;top:8341;width:1882;height:740;v-text-anchor:middle" fillcolor="#dbe5f1" strokeweight="1pt">
               <v:textbox style="mso-next-textbox:#_x0000_s1128" inset=",0,,0">
                 <w:txbxContent>
@@ -7461,16 +7659,7 @@
                         <w:color w:val="000000"/>
                         <w:szCs w:val="20"/>
                       </w:rPr>
-                      <w:t>4.</w:t>
-                    </w:r>
-                    <w:r>
-                      <w:rPr>
-                        <w:rFonts w:cs="Arial"/>
-                        <w:bCs/>
-                        <w:color w:val="000000"/>
-                        <w:szCs w:val="20"/>
-                      </w:rPr>
-                      <w:t>4</w:t>
+                      <w:t>4.4</w:t>
                     </w:r>
                   </w:p>
                 </w:txbxContent>
@@ -7652,16 +7841,7 @@
                         <w:color w:val="000000"/>
                         <w:szCs w:val="20"/>
                       </w:rPr>
-                      <w:t>4.</w:t>
-                    </w:r>
-                    <w:r>
-                      <w:rPr>
-                        <w:rFonts w:cs="Arial"/>
-                        <w:bCs/>
-                        <w:color w:val="000000"/>
-                        <w:szCs w:val="20"/>
-                      </w:rPr>
-                      <w:t>6</w:t>
+                      <w:t>4.6</w:t>
                     </w:r>
                   </w:p>
                 </w:txbxContent>
@@ -7746,16 +7926,7 @@
                         <w:color w:val="000000"/>
                         <w:szCs w:val="20"/>
                       </w:rPr>
-                      <w:t>4.</w:t>
-                    </w:r>
-                    <w:r>
-                      <w:rPr>
-                        <w:rFonts w:cs="Arial"/>
-                        <w:bCs/>
-                        <w:color w:val="000000"/>
-                        <w:szCs w:val="20"/>
-                      </w:rPr>
-                      <w:t>7</w:t>
+                      <w:t>4.7</w:t>
                     </w:r>
                   </w:p>
                 </w:txbxContent>
@@ -7829,16 +8000,7 @@
                         <w:color w:val="000000"/>
                         <w:szCs w:val="20"/>
                       </w:rPr>
-                      <w:t>4.</w:t>
-                    </w:r>
-                    <w:r>
-                      <w:rPr>
-                        <w:rFonts w:cs="Arial"/>
-                        <w:bCs/>
-                        <w:color w:val="000000"/>
-                        <w:szCs w:val="20"/>
-                      </w:rPr>
-                      <w:t>8</w:t>
+                      <w:t>4.8</w:t>
                     </w:r>
                   </w:p>
                 </w:txbxContent>
@@ -8796,25 +8958,7 @@
               <w:rPr>
                 <w:bCs/>
               </w:rPr>
-              <w:t>4.</w:t>
-            </w:r>
-            <w:r>
-              <w:rPr>
-                <w:bCs/>
-              </w:rPr>
-              <w:t>4</w:t>
-            </w:r>
-            <w:r>
-              <w:rPr>
-                <w:bCs/>
-              </w:rPr>
-              <w:t xml:space="preserve">: </w:t>
-            </w:r>
-            <w:r>
-              <w:rPr>
-                <w:bCs/>
-              </w:rPr>
-              <w:t>Implementierung Frontend</w:t>
+              <w:t>4.4: Implementierung Frontend</w:t>
             </w:r>
             <w:r>
               <w:rPr>
@@ -8867,10 +9011,7 @@
               <w:spacing w:before="60" w:after="60"/>
             </w:pPr>
             <w:r>
-              <w:t xml:space="preserve">Dieses Paket umfasst </w:t>
-            </w:r>
-            <w:r>
-              <w:t xml:space="preserve">die Umsetzung des </w:t>
+              <w:t xml:space="preserve">Dieses Paket umfasst die Umsetzung des </w:t>
             </w:r>
             <w:proofErr w:type="spellStart"/>
             <w:r>
@@ -8921,7 +9062,7 @@
               <w:spacing w:before="60" w:after="60"/>
             </w:pPr>
             <w:r>
-              <w:t>Markus</w:t>
+              <w:t>Kevin</w:t>
             </w:r>
           </w:p>
         </w:tc>
@@ -8964,7 +9105,7 @@
               <w:spacing w:before="60" w:after="60"/>
             </w:pPr>
             <w:r>
-              <w:t>Nicolas, Carl</w:t>
+              <w:t>Marvin, Paul, Robin</w:t>
             </w:r>
           </w:p>
         </w:tc>
@@ -9431,10 +9572,7 @@
               <w:spacing w:before="60" w:after="60"/>
             </w:pPr>
             <w:r>
-              <w:t xml:space="preserve">Dieses Paket umfasst </w:t>
-            </w:r>
-            <w:r>
-              <w:t xml:space="preserve">die </w:t>
+              <w:t xml:space="preserve">Dieses Paket umfasst die </w:t>
             </w:r>
             <w:r>
               <w:t xml:space="preserve">Verbindung zwischen den Implementierungen des </w:t>
@@ -9656,13 +9794,7 @@
               <w:rPr>
                 <w:bCs/>
               </w:rPr>
-              <w:t>4.</w:t>
-            </w:r>
-            <w:r>
-              <w:rPr>
-                <w:bCs/>
-              </w:rPr>
-              <w:t xml:space="preserve">7: </w:t>
+              <w:t xml:space="preserve">4.7: </w:t>
             </w:r>
             <w:proofErr w:type="spellStart"/>
             <w:r>
@@ -9729,10 +9861,7 @@
               <w:spacing w:before="60" w:after="60"/>
             </w:pPr>
             <w:r>
-              <w:t xml:space="preserve">Dieses Paket umfasst </w:t>
-            </w:r>
-            <w:r>
-              <w:t xml:space="preserve">das </w:t>
+              <w:t xml:space="preserve">Dieses Paket umfasst das </w:t>
             </w:r>
             <w:proofErr w:type="spellStart"/>
             <w:r>
@@ -9944,13 +10073,7 @@
               <w:rPr>
                 <w:bCs/>
               </w:rPr>
-              <w:t>4.</w:t>
-            </w:r>
-            <w:r>
-              <w:rPr>
-                <w:bCs/>
-              </w:rPr>
-              <w:t>8: Präsentation</w:t>
+              <w:t>4.8: Präsentation</w:t>
             </w:r>
             <w:r>
               <w:rPr>
@@ -10003,10 +10126,7 @@
               <w:spacing w:before="60" w:after="60"/>
             </w:pPr>
             <w:r>
-              <w:t xml:space="preserve">Dieses Paket umfasst </w:t>
-            </w:r>
-            <w:r>
-              <w:t>die Vorbereitung und Durchführung der Abschlusspräsentation von Team 4</w:t>
+              <w:t>Dieses Paket umfasst die Vorbereitung und Durchführung der Abschlusspräsentation von Team 4</w:t>
             </w:r>
           </w:p>
         </w:tc>
@@ -10048,11 +10168,9 @@
             <w:pPr>
               <w:spacing w:before="60" w:after="60"/>
             </w:pPr>
-            <w:proofErr w:type="spellStart"/>
-            <w:r>
-              <w:t>tbd</w:t>
-            </w:r>
-            <w:proofErr w:type="spellEnd"/>
+            <w:r>
+              <w:t>Kevin</w:t>
+            </w:r>
           </w:p>
         </w:tc>
       </w:tr>
@@ -10093,11 +10211,9 @@
             <w:pPr>
               <w:spacing w:before="60" w:after="60"/>
             </w:pPr>
-            <w:proofErr w:type="spellStart"/>
-            <w:r>
-              <w:t>tbd</w:t>
-            </w:r>
-            <w:proofErr w:type="spellEnd"/>
+            <w:r>
+              <w:t>Gesamtes Team</w:t>
+            </w:r>
           </w:p>
         </w:tc>
       </w:tr>
@@ -10462,6 +10578,9 @@
             <w:pPr>
               <w:spacing w:before="60" w:after="60"/>
             </w:pPr>
+            <w:r>
+              <w:t>30.5.</w:t>
+            </w:r>
           </w:p>
         </w:tc>
       </w:tr>
@@ -10576,6 +10695,9 @@
             <w:pPr>
               <w:spacing w:before="60" w:after="60"/>
             </w:pPr>
+            <w:r>
+              <w:t>17.6.</w:t>
+            </w:r>
           </w:p>
         </w:tc>
       </w:tr>
@@ -10636,7 +10758,16 @@
               <w:spacing w:before="60" w:after="60"/>
             </w:pPr>
             <w:r>
-              <w:t>30.5.</w:t>
+              <w:t>13</w:t>
+            </w:r>
+            <w:r>
+              <w:t>.</w:t>
+            </w:r>
+            <w:r>
+              <w:t>6</w:t>
+            </w:r>
+            <w:r>
+              <w:t>.</w:t>
             </w:r>
           </w:p>
         </w:tc>
@@ -10697,6 +10828,15 @@
             <w:pPr>
               <w:spacing w:before="60" w:after="60"/>
             </w:pPr>
+            <w:r>
+              <w:t>17.</w:t>
+            </w:r>
+            <w:r>
+              <w:t>6</w:t>
+            </w:r>
+            <w:r>
+              <w:t>.</w:t>
+            </w:r>
           </w:p>
         </w:tc>
       </w:tr>
@@ -10756,6 +10896,9 @@
             <w:pPr>
               <w:spacing w:before="60" w:after="60"/>
             </w:pPr>
+            <w:r>
+              <w:t>17.6.</w:t>
+            </w:r>
           </w:p>
         </w:tc>
       </w:tr>
@@ -10807,6 +10950,9 @@
             <w:pPr>
               <w:spacing w:before="60" w:after="60"/>
             </w:pPr>
+            <w:r>
+              <w:t>18.6.</w:t>
+            </w:r>
           </w:p>
         </w:tc>
       </w:tr>
@@ -11104,6 +11250,9 @@
             <w:pPr>
               <w:spacing w:before="60" w:after="60"/>
             </w:pPr>
+            <w:r>
+              <w:t>3.6.</w:t>
+            </w:r>
           </w:p>
         </w:tc>
       </w:tr>
@@ -11212,6 +11361,9 @@
             <w:pPr>
               <w:spacing w:before="60" w:after="60"/>
             </w:pPr>
+            <w:r>
+              <w:t>17.6.</w:t>
+            </w:r>
           </w:p>
         </w:tc>
       </w:tr>
@@ -11269,7 +11421,16 @@
               <w:spacing w:before="60" w:after="60"/>
             </w:pPr>
             <w:r>
-              <w:t>30.5.</w:t>
+              <w:t>1</w:t>
+            </w:r>
+            <w:r>
+              <w:t>3.</w:t>
+            </w:r>
+            <w:r>
+              <w:t>6</w:t>
+            </w:r>
+            <w:r>
+              <w:t>.</w:t>
             </w:r>
           </w:p>
         </w:tc>
@@ -11327,6 +11488,9 @@
             <w:pPr>
               <w:spacing w:before="60" w:after="60"/>
             </w:pPr>
+            <w:r>
+              <w:t>17.6.</w:t>
+            </w:r>
           </w:p>
         </w:tc>
       </w:tr>
@@ -11383,6 +11547,9 @@
             <w:pPr>
               <w:spacing w:before="60" w:after="60"/>
             </w:pPr>
+            <w:r>
+              <w:t>17.6.</w:t>
+            </w:r>
           </w:p>
         </w:tc>
       </w:tr>
@@ -11408,11 +11575,9 @@
             <w:pPr>
               <w:spacing w:before="60" w:after="60"/>
             </w:pPr>
-            <w:proofErr w:type="spellStart"/>
-            <w:r>
-              <w:t>tbd</w:t>
-            </w:r>
-            <w:proofErr w:type="spellEnd"/>
+            <w:r>
+              <w:t>Gesamtes Team</w:t>
+            </w:r>
           </w:p>
         </w:tc>
         <w:tc>
@@ -11426,6 +11591,51 @@
             <w:r>
               <w:t>18.6.</w:t>
             </w:r>
+          </w:p>
+        </w:tc>
+        <w:tc>
+          <w:tcPr>
+            <w:tcW w:w="2303" w:type="dxa"/>
+          </w:tcPr>
+          <w:p>
+            <w:pPr>
+              <w:spacing w:before="60" w:after="60"/>
+            </w:pPr>
+            <w:r>
+              <w:t>18.6.</w:t>
+            </w:r>
+          </w:p>
+        </w:tc>
+      </w:tr>
+      <w:tr>
+        <w:tc>
+          <w:tcPr>
+            <w:tcW w:w="2302" w:type="dxa"/>
+          </w:tcPr>
+          <w:p>
+            <w:pPr>
+              <w:spacing w:before="60" w:after="60"/>
+            </w:pPr>
+          </w:p>
+        </w:tc>
+        <w:tc>
+          <w:tcPr>
+            <w:tcW w:w="2302" w:type="dxa"/>
+          </w:tcPr>
+          <w:p>
+            <w:pPr>
+              <w:spacing w:before="60" w:after="60"/>
+            </w:pPr>
+          </w:p>
+        </w:tc>
+        <w:tc>
+          <w:tcPr>
+            <w:tcW w:w="2303" w:type="dxa"/>
+          </w:tcPr>
+          <w:p>
+            <w:pPr>
+              <w:spacing w:before="60" w:after="60"/>
+            </w:pPr>
           </w:p>
         </w:tc>
         <w:tc>
@@ -12687,7 +12897,13 @@
               <w:rPr>
                 <w:bCs/>
               </w:rPr>
-              <w:t>3.6.</w:t>
+              <w:t>17</w:t>
+            </w:r>
+            <w:r>
+              <w:rPr>
+                <w:bCs/>
+              </w:rPr>
+              <w:t>.6.</w:t>
             </w:r>
           </w:p>
         </w:tc>
@@ -12889,6 +13105,13 @@
                 <w:b/>
                 <w:bCs/>
               </w:rPr>
+              <w:fldChar w:fldCharType="separate"/>
+            </w:r>
+            <w:r>
+              <w:rPr>
+                <w:b/>
+                <w:bCs/>
+              </w:rPr>
               <w:fldChar w:fldCharType="end"/>
             </w:r>
             <w:bookmarkEnd w:id="28"/>
@@ -12945,6 +13168,13 @@
                 <w:b/>
                 <w:bCs/>
               </w:rPr>
+              <w:fldChar w:fldCharType="separate"/>
+            </w:r>
+            <w:r>
+              <w:rPr>
+                <w:b/>
+                <w:bCs/>
+              </w:rPr>
               <w:fldChar w:fldCharType="end"/>
             </w:r>
             <w:bookmarkEnd w:id="29"/>
@@ -12986,19 +13216,7 @@
               <w:spacing w:before="60" w:after="60"/>
             </w:pPr>
             <w:r>
-              <w:t>Frontend-Design verzögert</w:t>
-            </w:r>
-          </w:p>
-          <w:p>
-            <w:pPr>
-              <w:numPr>
-                <w:ilvl w:val="0"/>
-                <w:numId w:val="8"/>
-              </w:numPr>
-              <w:spacing w:before="60" w:after="60"/>
-            </w:pPr>
-            <w:r>
-              <w:t>Dadurch Verzögerung bei der Implementierung</w:t>
+              <w:t>Projekt verzögert</w:t>
             </w:r>
           </w:p>
         </w:tc>
@@ -13233,13 +13451,29 @@
               <w:rPr>
                 <w:noProof/>
               </w:rPr>
-              <w:t>Schaffung klarerer Kommunikationswege im Team, Mitglieder aus anderem Team hinzuziehen</w:t>
+              <w:t>Schaffung klarerer Kommunikationswege im Team, Mitglieder aus anderem Team</w:t>
+            </w:r>
+            <w:r>
+              <w:rPr>
+                <w:noProof/>
+              </w:rPr>
+              <w:t>bereich</w:t>
+            </w:r>
+            <w:r>
+              <w:rPr>
+                <w:noProof/>
+              </w:rPr>
+              <w:t xml:space="preserve"> hinzuziehen</w:t>
             </w:r>
             <w:r>
               <w:fldChar w:fldCharType="end"/>
             </w:r>
-            <w:bookmarkStart w:id="32" w:name="_GoBack"/>
-            <w:bookmarkEnd w:id="32"/>
+            <w:r>
+              <w:t xml:space="preserve">, </w:t>
+            </w:r>
+            <w:r>
+              <w:t>Anzahl der Features wird verringert</w:t>
+            </w:r>
           </w:p>
         </w:tc>
       </w:tr>
@@ -13404,34 +13638,8 @@
               <w:spacing w:before="60" w:after="60"/>
             </w:pPr>
             <w:r>
-              <w:fldChar w:fldCharType="begin">
-                <w:ffData>
-                  <w:name w:val="Text72"/>
-                  <w:enabled/>
-                  <w:calcOnExit w:val="0"/>
-                  <w:textInput>
-                    <w:default w:val="gut, aber ausbaufähig"/>
-                  </w:textInput>
-                </w:ffData>
-              </w:fldChar>
-            </w:r>
-            <w:bookmarkStart w:id="33" w:name="Text72"/>
-            <w:r>
-              <w:instrText xml:space="preserve"> FORMTEXT </w:instrText>
-            </w:r>
-            <w:r>
-              <w:fldChar w:fldCharType="separate"/>
-            </w:r>
-            <w:r>
-              <w:rPr>
-                <w:noProof/>
-              </w:rPr>
-              <w:t>gut, aber ausbaufähig</w:t>
-            </w:r>
-            <w:r>
-              <w:fldChar w:fldCharType="end"/>
-            </w:r>
-            <w:bookmarkEnd w:id="33"/>
+              <w:t>verbesserungsfähig</w:t>
+            </w:r>
           </w:p>
         </w:tc>
         <w:tc>
@@ -13599,31 +13807,7 @@
               <w:spacing w:before="60" w:after="60"/>
             </w:pPr>
             <w:r>
-              <w:fldChar w:fldCharType="begin">
-                <w:ffData>
-                  <w:name w:val=""/>
-                  <w:enabled/>
-                  <w:calcOnExit w:val="0"/>
-                  <w:textInput>
-                    <w:default w:val="Design &amp; Implementierung"/>
-                  </w:textInput>
-                </w:ffData>
-              </w:fldChar>
-            </w:r>
-            <w:r>
-              <w:instrText xml:space="preserve"> FORMTEXT </w:instrText>
-            </w:r>
-            <w:r>
-              <w:fldChar w:fldCharType="separate"/>
-            </w:r>
-            <w:r>
-              <w:rPr>
-                <w:noProof/>
-              </w:rPr>
-              <w:t>Design &amp; Implementierung</w:t>
-            </w:r>
-            <w:r>
-              <w:fldChar w:fldCharType="end"/>
+              <w:t>Projektabschluss</w:t>
             </w:r>
           </w:p>
         </w:tc>
@@ -13638,7 +13822,7 @@
       <w:r>
         <w:br w:type="page"/>
       </w:r>
-      <w:bookmarkStart w:id="34" w:name="_Toc255738847"/>
+      <w:bookmarkStart w:id="32" w:name="_Toc255738847"/>
       <w:r>
         <w:lastRenderedPageBreak/>
         <w:t>Projektabschluss</w:t>
@@ -13646,7 +13830,9 @@
       <w:r>
         <w:t>bericht</w:t>
       </w:r>
-      <w:bookmarkEnd w:id="34"/>
+      <w:bookmarkStart w:id="33" w:name="_GoBack"/>
+      <w:bookmarkEnd w:id="32"/>
+      <w:bookmarkEnd w:id="33"/>
     </w:p>
     <w:tbl>
       <w:tblPr>
@@ -13765,64 +13951,33 @@
               <w:t>:</w:t>
             </w:r>
           </w:p>
-          <w:bookmarkStart w:id="35" w:name="Text85"/>
-          <w:p>
-            <w:pPr>
-              <w:spacing w:before="60" w:after="60"/>
-              <w:rPr>
-                <w:b/>
-                <w:bCs/>
-              </w:rPr>
-            </w:pPr>
-            <w:r>
-              <w:rPr>
-                <w:lang w:val="en-GB"/>
-              </w:rPr>
-              <w:fldChar w:fldCharType="begin">
-                <w:ffData>
-                  <w:name w:val="Text85"/>
-                  <w:enabled/>
-                  <w:calcOnExit w:val="0"/>
-                  <w:textInput>
-                    <w:default w:val="&lt;Erreicht? Wenn nicht, warum nicht?&gt;"/>
-                  </w:textInput>
-                </w:ffData>
-              </w:fldChar>
-            </w:r>
-            <w:r>
-              <w:instrText xml:space="preserve"> </w:instrText>
-            </w:r>
-            <w:r>
-              <w:instrText>FORMTEXT</w:instrText>
-            </w:r>
-            <w:r>
-              <w:instrText xml:space="preserve"> </w:instrText>
-            </w:r>
-            <w:r>
-              <w:rPr>
-                <w:lang w:val="en-GB"/>
-              </w:rPr>
-            </w:r>
-            <w:r>
-              <w:rPr>
-                <w:lang w:val="en-GB"/>
-              </w:rPr>
-              <w:fldChar w:fldCharType="separate"/>
-            </w:r>
-            <w:r>
-              <w:rPr>
-                <w:noProof/>
-                <w:lang w:val="de-AT"/>
-              </w:rPr>
-              <w:t>&lt;Erreicht? Wenn nicht, warum nicht?&gt;</w:t>
-            </w:r>
-            <w:r>
-              <w:rPr>
-                <w:lang w:val="en-GB"/>
-              </w:rPr>
-              <w:fldChar w:fldCharType="end"/>
-            </w:r>
-            <w:bookmarkEnd w:id="35"/>
+          <w:p>
+            <w:pPr>
+              <w:spacing w:before="60" w:after="60"/>
+              <w:rPr>
+                <w:bCs/>
+              </w:rPr>
+            </w:pPr>
+            <w:r>
+              <w:rPr>
+                <w:bCs/>
+              </w:rPr>
+              <w:t xml:space="preserve">Das Projekt ist nicht fertig geworden, da es aufgrund von </w:t>
+            </w:r>
+            <w:proofErr w:type="spellStart"/>
+            <w:r>
+              <w:rPr>
+                <w:bCs/>
+              </w:rPr>
+              <w:t>Kommukationsschwierigkeiten</w:t>
+            </w:r>
+            <w:proofErr w:type="spellEnd"/>
+            <w:r>
+              <w:rPr>
+                <w:bCs/>
+              </w:rPr>
+              <w:t xml:space="preserve"> zu einigen Verzögerungen kam.</w:t>
+            </w:r>
           </w:p>
         </w:tc>
       </w:tr>
@@ -13868,52 +14023,18 @@
               </w:rPr>
             </w:pPr>
             <w:r>
-              <w:rPr>
-                <w:lang w:val="en-GB"/>
-              </w:rPr>
-              <w:fldChar w:fldCharType="begin">
-                <w:ffData>
-                  <w:name w:val="Text85"/>
-                  <w:enabled/>
-                  <w:calcOnExit w:val="0"/>
-                  <w:textInput>
-                    <w:default w:val="&lt;Erreicht? Wenn nicht, warum nicht?&gt;"/>
-                  </w:textInput>
-                </w:ffData>
-              </w:fldChar>
-            </w:r>
-            <w:r>
-              <w:instrText xml:space="preserve"> </w:instrText>
-            </w:r>
-            <w:r>
-              <w:instrText>FORMTEXT</w:instrText>
-            </w:r>
-            <w:r>
-              <w:instrText xml:space="preserve"> </w:instrText>
-            </w:r>
-            <w:r>
-              <w:rPr>
-                <w:lang w:val="en-GB"/>
-              </w:rPr>
-            </w:r>
-            <w:r>
-              <w:rPr>
-                <w:lang w:val="en-GB"/>
-              </w:rPr>
-              <w:fldChar w:fldCharType="separate"/>
-            </w:r>
-            <w:r>
-              <w:rPr>
-                <w:noProof/>
-                <w:lang w:val="de-AT"/>
-              </w:rPr>
-              <w:t>&lt;Erreicht? Wenn nicht, warum nicht?&gt;</w:t>
-            </w:r>
-            <w:r>
-              <w:rPr>
-                <w:lang w:val="en-GB"/>
-              </w:rPr>
-              <w:fldChar w:fldCharType="end"/>
+              <w:t>Die Termine wurden zum G</w:t>
+            </w:r>
+            <w:r>
+              <w:t xml:space="preserve">roßteil nicht eingehalten, da der Arbeitsaufwand der einzelnen Meilensteine und der Arbeitsaufwand des Gesamtprojekts falsch eingeschätzt </w:t>
+            </w:r>
+            <w:proofErr w:type="gramStart"/>
+            <w:r>
+              <w:t>wurde</w:t>
+            </w:r>
+            <w:proofErr w:type="gramEnd"/>
+            <w:r>
+              <w:t>.</w:t>
             </w:r>
           </w:p>
         </w:tc>
@@ -13960,52 +14081,10 @@
               </w:rPr>
             </w:pPr>
             <w:r>
-              <w:rPr>
-                <w:lang w:val="en-GB"/>
-              </w:rPr>
-              <w:fldChar w:fldCharType="begin">
-                <w:ffData>
-                  <w:name w:val="Text85"/>
-                  <w:enabled/>
-                  <w:calcOnExit w:val="0"/>
-                  <w:textInput>
-                    <w:default w:val="&lt;Erreicht? Wenn nicht, warum nicht?&gt;"/>
-                  </w:textInput>
-                </w:ffData>
-              </w:fldChar>
-            </w:r>
-            <w:r>
-              <w:instrText xml:space="preserve"> </w:instrText>
-            </w:r>
-            <w:r>
-              <w:instrText>FORMTEXT</w:instrText>
-            </w:r>
-            <w:r>
-              <w:instrText xml:space="preserve"> </w:instrText>
-            </w:r>
-            <w:r>
-              <w:rPr>
-                <w:lang w:val="en-GB"/>
-              </w:rPr>
-            </w:r>
-            <w:r>
-              <w:rPr>
-                <w:lang w:val="en-GB"/>
-              </w:rPr>
-              <w:fldChar w:fldCharType="separate"/>
-            </w:r>
-            <w:r>
-              <w:rPr>
-                <w:noProof/>
-                <w:lang w:val="de-AT"/>
-              </w:rPr>
-              <w:t>&lt;Erreicht? Wenn nicht, warum nicht?&gt;</w:t>
-            </w:r>
-            <w:r>
-              <w:rPr>
-                <w:lang w:val="en-GB"/>
-              </w:rPr>
-              <w:fldChar w:fldCharType="end"/>
+              <w:t>Erreicht, allerdings Fehleinschätzung der v</w:t>
+            </w:r>
+            <w:r>
+              <w:t>erfügbaren Zeit.</w:t>
             </w:r>
           </w:p>
         </w:tc>
@@ -14057,119 +14136,29 @@
               <w:rPr>
                 <w:b/>
                 <w:bCs/>
-                <w:lang w:val="en-GB"/>
-              </w:rPr>
-            </w:pPr>
-            <w:proofErr w:type="spellStart"/>
-            <w:r>
-              <w:rPr>
-                <w:b/>
-                <w:bCs/>
-                <w:lang w:val="en-GB"/>
-              </w:rPr>
-              <w:t>Teamarbeit</w:t>
-            </w:r>
-            <w:proofErr w:type="spellEnd"/>
-            <w:r>
-              <w:rPr>
-                <w:b/>
-                <w:bCs/>
-                <w:lang w:val="en-GB"/>
-              </w:rPr>
-              <w:t>:</w:t>
-            </w:r>
-          </w:p>
-          <w:p>
-            <w:pPr>
-              <w:spacing w:before="60" w:after="60"/>
-              <w:rPr>
-                <w:b/>
-                <w:bCs/>
-                <w:lang w:val="en-GB"/>
-              </w:rPr>
-            </w:pPr>
-            <w:r>
-              <w:rPr>
-                <w:lang w:val="en-GB"/>
-              </w:rPr>
-              <w:fldChar w:fldCharType="begin">
-                <w:ffData>
-                  <w:name w:val="Text85"/>
-                  <w:enabled/>
-                  <w:calcOnExit w:val="0"/>
-                  <w:textInput/>
-                </w:ffData>
-              </w:fldChar>
-            </w:r>
-            <w:r>
-              <w:rPr>
-                <w:lang w:val="en-GB"/>
-              </w:rPr>
-              <w:instrText xml:space="preserve"> </w:instrText>
-            </w:r>
-            <w:r>
-              <w:rPr>
-                <w:lang w:val="en-GB"/>
-              </w:rPr>
-              <w:instrText>FORMTEXT</w:instrText>
-            </w:r>
-            <w:r>
-              <w:rPr>
-                <w:lang w:val="en-GB"/>
-              </w:rPr>
-              <w:instrText xml:space="preserve"> </w:instrText>
-            </w:r>
-            <w:r>
-              <w:rPr>
-                <w:lang w:val="en-GB"/>
-              </w:rPr>
-            </w:r>
-            <w:r>
-              <w:rPr>
-                <w:lang w:val="en-GB"/>
-              </w:rPr>
-              <w:fldChar w:fldCharType="separate"/>
-            </w:r>
-            <w:r>
-              <w:rPr>
-                <w:noProof/>
-                <w:lang w:val="en-GB"/>
-              </w:rPr>
-              <w:t> </w:t>
-            </w:r>
-            <w:r>
-              <w:rPr>
-                <w:noProof/>
-                <w:lang w:val="en-GB"/>
-              </w:rPr>
-              <w:t> </w:t>
-            </w:r>
-            <w:r>
-              <w:rPr>
-                <w:noProof/>
-                <w:lang w:val="en-GB"/>
-              </w:rPr>
-              <w:t> </w:t>
-            </w:r>
-            <w:r>
-              <w:rPr>
-                <w:noProof/>
-                <w:lang w:val="en-GB"/>
-              </w:rPr>
-              <w:t> </w:t>
-            </w:r>
-            <w:r>
-              <w:rPr>
-                <w:noProof/>
-                <w:lang w:val="en-GB"/>
-              </w:rPr>
-              <w:t> </w:t>
-            </w:r>
-            <w:r>
-              <w:rPr>
-                <w:lang w:val="en-GB"/>
-              </w:rPr>
-              <w:fldChar w:fldCharType="end"/>
+              </w:rPr>
+            </w:pPr>
+            <w:r>
+              <w:rPr>
+                <w:b/>
+                <w:bCs/>
+              </w:rPr>
+              <w:t>Teamarbeit:</w:t>
+            </w:r>
+          </w:p>
+          <w:p>
+            <w:pPr>
+              <w:spacing w:before="60" w:after="60"/>
+              <w:rPr>
+                <w:b/>
+                <w:bCs/>
+              </w:rPr>
+            </w:pPr>
+            <w:r>
+              <w:t>Die Teamarbeit im A</w:t>
+            </w:r>
+            <w:r>
+              <w:t>llgemeinen ist verbesserungsfähig. Bei zukünftigen Projekten muss deutlich mehr kommuniziert werden. Sowohl bei der Aufgabenverteilung, als auch bei der Aufgabenbearbeitung kam es zu Missverständnissen, die erst viel zu spät geklärt wurden.</w:t>
             </w:r>
           </w:p>
         </w:tc>
@@ -14190,7 +14179,6 @@
               <w:rPr>
                 <w:b/>
                 <w:bCs/>
-                <w:lang w:val="en-GB"/>
               </w:rPr>
             </w:pPr>
             <w:r>
@@ -14205,7 +14193,6 @@
               <w:rPr>
                 <w:b/>
                 <w:bCs/>
-                <w:lang w:val="en-GB"/>
               </w:rPr>
               <w:t>:</w:t>
             </w:r>
@@ -14216,91 +14203,13 @@
               <w:rPr>
                 <w:b/>
                 <w:bCs/>
-                <w:lang w:val="en-GB"/>
-              </w:rPr>
-            </w:pPr>
-            <w:r>
-              <w:rPr>
-                <w:lang w:val="en-GB"/>
-              </w:rPr>
-              <w:fldChar w:fldCharType="begin">
-                <w:ffData>
-                  <w:name w:val="Text85"/>
-                  <w:enabled/>
-                  <w:calcOnExit w:val="0"/>
-                  <w:textInput/>
-                </w:ffData>
-              </w:fldChar>
-            </w:r>
-            <w:r>
-              <w:rPr>
-                <w:lang w:val="en-GB"/>
-              </w:rPr>
-              <w:instrText xml:space="preserve"> </w:instrText>
-            </w:r>
-            <w:r>
-              <w:rPr>
-                <w:lang w:val="en-GB"/>
-              </w:rPr>
-              <w:instrText>FORMTEXT</w:instrText>
-            </w:r>
-            <w:r>
-              <w:rPr>
-                <w:lang w:val="en-GB"/>
-              </w:rPr>
-              <w:instrText xml:space="preserve"> </w:instrText>
-            </w:r>
-            <w:r>
-              <w:rPr>
-                <w:lang w:val="en-GB"/>
-              </w:rPr>
-            </w:r>
-            <w:r>
-              <w:rPr>
-                <w:lang w:val="en-GB"/>
-              </w:rPr>
-              <w:fldChar w:fldCharType="separate"/>
-            </w:r>
-            <w:r>
-              <w:rPr>
-                <w:noProof/>
-                <w:lang w:val="en-GB"/>
-              </w:rPr>
-              <w:t> </w:t>
-            </w:r>
-            <w:r>
-              <w:rPr>
-                <w:noProof/>
-                <w:lang w:val="en-GB"/>
-              </w:rPr>
-              <w:t> </w:t>
-            </w:r>
-            <w:r>
-              <w:rPr>
-                <w:noProof/>
-                <w:lang w:val="en-GB"/>
-              </w:rPr>
-              <w:t> </w:t>
-            </w:r>
-            <w:r>
-              <w:rPr>
-                <w:noProof/>
-                <w:lang w:val="en-GB"/>
-              </w:rPr>
-              <w:t> </w:t>
-            </w:r>
-            <w:r>
-              <w:rPr>
-                <w:noProof/>
-                <w:lang w:val="en-GB"/>
-              </w:rPr>
-              <w:t> </w:t>
-            </w:r>
-            <w:r>
-              <w:rPr>
-                <w:lang w:val="en-GB"/>
-              </w:rPr>
-              <w:fldChar w:fldCharType="end"/>
+              </w:rPr>
+            </w:pPr>
+            <w:r>
+              <w:t>Von der Projektmanagement-S</w:t>
+            </w:r>
+            <w:r>
+              <w:t>eite muss mehr Kontrolle geschehen und es muss mehr auf die teaminterne Kommunikation geachtet werden.</w:t>
             </w:r>
           </w:p>
         </w:tc>
@@ -14321,7 +14230,6 @@
               <w:rPr>
                 <w:b/>
                 <w:bCs/>
-                <w:lang w:val="en-GB"/>
               </w:rPr>
             </w:pPr>
             <w:r>
@@ -14365,91 +14273,13 @@
               <w:rPr>
                 <w:b/>
                 <w:bCs/>
-                <w:lang w:val="en-GB"/>
-              </w:rPr>
-            </w:pPr>
-            <w:r>
-              <w:rPr>
-                <w:lang w:val="en-GB"/>
-              </w:rPr>
-              <w:fldChar w:fldCharType="begin">
-                <w:ffData>
-                  <w:name w:val="Text85"/>
-                  <w:enabled/>
-                  <w:calcOnExit w:val="0"/>
-                  <w:textInput/>
-                </w:ffData>
-              </w:fldChar>
-            </w:r>
-            <w:r>
-              <w:rPr>
-                <w:lang w:val="en-GB"/>
-              </w:rPr>
-              <w:instrText xml:space="preserve"> </w:instrText>
-            </w:r>
-            <w:r>
-              <w:rPr>
-                <w:lang w:val="en-GB"/>
-              </w:rPr>
-              <w:instrText>FORMTEXT</w:instrText>
-            </w:r>
-            <w:r>
-              <w:rPr>
-                <w:lang w:val="en-GB"/>
-              </w:rPr>
-              <w:instrText xml:space="preserve"> </w:instrText>
-            </w:r>
-            <w:r>
-              <w:rPr>
-                <w:lang w:val="en-GB"/>
-              </w:rPr>
-            </w:r>
-            <w:r>
-              <w:rPr>
-                <w:lang w:val="en-GB"/>
-              </w:rPr>
-              <w:fldChar w:fldCharType="separate"/>
-            </w:r>
-            <w:r>
-              <w:rPr>
-                <w:noProof/>
-                <w:lang w:val="en-GB"/>
-              </w:rPr>
-              <w:t> </w:t>
-            </w:r>
-            <w:r>
-              <w:rPr>
-                <w:noProof/>
-                <w:lang w:val="en-GB"/>
-              </w:rPr>
-              <w:t> </w:t>
-            </w:r>
-            <w:r>
-              <w:rPr>
-                <w:noProof/>
-                <w:lang w:val="en-GB"/>
-              </w:rPr>
-              <w:t> </w:t>
-            </w:r>
-            <w:r>
-              <w:rPr>
-                <w:noProof/>
-                <w:lang w:val="en-GB"/>
-              </w:rPr>
-              <w:t> </w:t>
-            </w:r>
-            <w:r>
-              <w:rPr>
-                <w:noProof/>
-                <w:lang w:val="en-GB"/>
-              </w:rPr>
-              <w:t> </w:t>
-            </w:r>
-            <w:r>
-              <w:rPr>
-                <w:lang w:val="en-GB"/>
-              </w:rPr>
-              <w:fldChar w:fldCharType="end"/>
+              </w:rPr>
+            </w:pPr>
+            <w:r>
+              <w:t xml:space="preserve">Wenn man wenig Ahnung von der Materie hat, über-/unterschätzt man den Arbeitsaufwand schnell sehr stark. </w:t>
+            </w:r>
+            <w:r>
+              <w:t xml:space="preserve">Hier sollte man beim Erkennen von Problemen schnell reagieren und im Notfall lieber nichtkritische Features frühzeitig streichen als das Gesamtprojekt zu gefährden. </w:t>
             </w:r>
           </w:p>
         </w:tc>
@@ -14573,7 +14403,7 @@
                 </w:ffData>
               </w:fldChar>
             </w:r>
-            <w:bookmarkStart w:id="36" w:name="Text88"/>
+            <w:bookmarkStart w:id="34" w:name="Text88"/>
             <w:r>
               <w:instrText xml:space="preserve"> </w:instrText>
             </w:r>
@@ -14619,7 +14449,7 @@
             <w:r>
               <w:fldChar w:fldCharType="end"/>
             </w:r>
-            <w:bookmarkEnd w:id="36"/>
+            <w:bookmarkEnd w:id="34"/>
           </w:p>
         </w:tc>
         <w:tc>
@@ -14640,7 +14470,7 @@
                 </w:ffData>
               </w:fldChar>
             </w:r>
-            <w:bookmarkStart w:id="37" w:name="Text89"/>
+            <w:bookmarkStart w:id="35" w:name="Text89"/>
             <w:r>
               <w:instrText xml:space="preserve"> </w:instrText>
             </w:r>
@@ -14686,7 +14516,7 @@
             <w:r>
               <w:fldChar w:fldCharType="end"/>
             </w:r>
-            <w:bookmarkEnd w:id="37"/>
+            <w:bookmarkEnd w:id="35"/>
           </w:p>
         </w:tc>
         <w:tc>
@@ -14707,7 +14537,7 @@
                 </w:ffData>
               </w:fldChar>
             </w:r>
-            <w:bookmarkStart w:id="38" w:name="Text90"/>
+            <w:bookmarkStart w:id="36" w:name="Text90"/>
             <w:r>
               <w:instrText xml:space="preserve"> </w:instrText>
             </w:r>
@@ -14753,7 +14583,7 @@
             <w:r>
               <w:fldChar w:fldCharType="end"/>
             </w:r>
-            <w:bookmarkEnd w:id="38"/>
+            <w:bookmarkEnd w:id="36"/>
           </w:p>
         </w:tc>
       </w:tr>
@@ -15014,18 +14844,17 @@
       <w:pPr>
         <w:pStyle w:val="berschrift1"/>
       </w:pPr>
-      <w:bookmarkStart w:id="39" w:name="_Toc255738848"/>
+      <w:bookmarkStart w:id="37" w:name="_Toc255738848"/>
       <w:r>
         <w:rPr>
           <w:u w:val="single"/>
         </w:rPr>
-        <w:lastRenderedPageBreak/>
         <w:t>Anlagen:</w:t>
       </w:r>
       <w:r>
         <w:t xml:space="preserve"> Besprechungsprotokolle</w:t>
       </w:r>
-      <w:bookmarkEnd w:id="39"/>
+      <w:bookmarkEnd w:id="37"/>
     </w:p>
     <w:p/>
     <w:p/>
@@ -15145,7 +14974,7 @@
         <w:noProof/>
         <w:sz w:val="16"/>
       </w:rPr>
-      <w:t>03.06.2019</w:t>
+      <w:t>17.06.2019</w:t>
     </w:r>
     <w:r>
       <w:rPr>
@@ -15231,7 +15060,15 @@
       </w:r>
       <w:r>
         <w:tab/>
-        <w:t>Beispiel Versionierungs-Systematik: Arbeitsversionen 0.1, 0.2 etc. | Hauptversionen 1.0, 2.0 etc.</w:t>
+        <w:t xml:space="preserve">Beispiel </w:t>
+      </w:r>
+      <w:proofErr w:type="spellStart"/>
+      <w:r>
+        <w:t>Versionierungs</w:t>
+      </w:r>
+      <w:proofErr w:type="spellEnd"/>
+      <w:r>
+        <w:t>-Systematik: Arbeitsversionen 0.1, 0.2 etc. | Hauptversionen 1.0, 2.0 etc.</w:t>
       </w:r>
     </w:p>
   </w:footnote>
@@ -15388,7 +15225,7 @@
   <w:abstractNum w:abstractNumId="0" w15:restartNumberingAfterBreak="0">
     <w:nsid w:val="00F61A67"/>
     <w:multiLevelType w:val="hybridMultilevel"/>
-    <w:tmpl w:val="2CAAE874"/>
+    <w:tmpl w:val="704CAF4C"/>
     <w:lvl w:ilvl="0" w:tplc="04070001">
       <w:start w:val="1"/>
       <w:numFmt w:val="bullet"/>
@@ -15528,7 +15365,7 @@
   <w:abstractNum w:abstractNumId="1" w15:restartNumberingAfterBreak="0">
     <w:nsid w:val="0747711E"/>
     <w:multiLevelType w:val="hybridMultilevel"/>
-    <w:tmpl w:val="AA68EDC4"/>
+    <w:tmpl w:val="DA8E03B0"/>
     <w:lvl w:ilvl="0" w:tplc="04070001">
       <w:start w:val="1"/>
       <w:numFmt w:val="bullet"/>
@@ -16172,9 +16009,9 @@
     </w:lvl>
   </w:abstractNum>
   <w:abstractNum w:abstractNumId="6" w15:restartNumberingAfterBreak="0">
-    <w:nsid w:val="44C15ABE"/>
+    <w:nsid w:val="16667C06"/>
     <w:multiLevelType w:val="hybridMultilevel"/>
-    <w:tmpl w:val="E6F04B14"/>
+    <w:tmpl w:val="D7B01604"/>
     <w:lvl w:ilvl="0" w:tplc="04070001">
       <w:start w:val="1"/>
       <w:numFmt w:val="bullet"/>
@@ -16196,7 +16033,7 @@
         <w:ind w:left="1440" w:hanging="360"/>
       </w:pPr>
       <w:rPr>
-        <w:rFonts w:ascii="Courier New" w:hAnsi="Courier New" w:hint="default"/>
+        <w:rFonts w:ascii="Courier New" w:hAnsi="Courier New" w:cs="Courier New" w:hint="default"/>
       </w:rPr>
     </w:lvl>
     <w:lvl w:ilvl="2" w:tplc="04070005" w:tentative="1">
@@ -16232,7 +16069,7 @@
         <w:ind w:left="3600" w:hanging="360"/>
       </w:pPr>
       <w:rPr>
-        <w:rFonts w:ascii="Courier New" w:hAnsi="Courier New" w:hint="default"/>
+        <w:rFonts w:ascii="Courier New" w:hAnsi="Courier New" w:cs="Courier New" w:hint="default"/>
       </w:rPr>
     </w:lvl>
     <w:lvl w:ilvl="5" w:tplc="04070005" w:tentative="1">
@@ -16268,7 +16105,7 @@
         <w:ind w:left="5760" w:hanging="360"/>
       </w:pPr>
       <w:rPr>
-        <w:rFonts w:ascii="Courier New" w:hAnsi="Courier New" w:hint="default"/>
+        <w:rFonts w:ascii="Courier New" w:hAnsi="Courier New" w:cs="Courier New" w:hint="default"/>
       </w:rPr>
     </w:lvl>
     <w:lvl w:ilvl="8" w:tplc="04070005" w:tentative="1">
@@ -16285,18 +16122,15 @@
     </w:lvl>
   </w:abstractNum>
   <w:abstractNum w:abstractNumId="7" w15:restartNumberingAfterBreak="0">
-    <w:nsid w:val="47037B9E"/>
+    <w:nsid w:val="44C15ABE"/>
     <w:multiLevelType w:val="hybridMultilevel"/>
-    <w:tmpl w:val="AC42E8FC"/>
+    <w:tmpl w:val="E6F04B14"/>
     <w:lvl w:ilvl="0" w:tplc="04070001">
       <w:start w:val="1"/>
       <w:numFmt w:val="bullet"/>
       <w:lvlText w:val=""/>
       <w:lvlJc w:val="left"/>
       <w:pPr>
-        <w:tabs>
-          <w:tab w:val="num" w:pos="720"/>
-        </w:tabs>
         <w:ind w:left="720" w:hanging="360"/>
       </w:pPr>
       <w:rPr>
@@ -16309,9 +16143,6 @@
       <w:lvlText w:val="o"/>
       <w:lvlJc w:val="left"/>
       <w:pPr>
-        <w:tabs>
-          <w:tab w:val="num" w:pos="1440"/>
-        </w:tabs>
         <w:ind w:left="1440" w:hanging="360"/>
       </w:pPr>
       <w:rPr>
@@ -16324,9 +16155,6 @@
       <w:lvlText w:val=""/>
       <w:lvlJc w:val="left"/>
       <w:pPr>
-        <w:tabs>
-          <w:tab w:val="num" w:pos="2160"/>
-        </w:tabs>
         <w:ind w:left="2160" w:hanging="360"/>
       </w:pPr>
       <w:rPr>
@@ -16339,9 +16167,6 @@
       <w:lvlText w:val=""/>
       <w:lvlJc w:val="left"/>
       <w:pPr>
-        <w:tabs>
-          <w:tab w:val="num" w:pos="2880"/>
-        </w:tabs>
         <w:ind w:left="2880" w:hanging="360"/>
       </w:pPr>
       <w:rPr>
@@ -16354,9 +16179,6 @@
       <w:lvlText w:val="o"/>
       <w:lvlJc w:val="left"/>
       <w:pPr>
-        <w:tabs>
-          <w:tab w:val="num" w:pos="3600"/>
-        </w:tabs>
         <w:ind w:left="3600" w:hanging="360"/>
       </w:pPr>
       <w:rPr>
@@ -16369,9 +16191,6 @@
       <w:lvlText w:val=""/>
       <w:lvlJc w:val="left"/>
       <w:pPr>
-        <w:tabs>
-          <w:tab w:val="num" w:pos="4320"/>
-        </w:tabs>
         <w:ind w:left="4320" w:hanging="360"/>
       </w:pPr>
       <w:rPr>
@@ -16384,9 +16203,6 @@
       <w:lvlText w:val=""/>
       <w:lvlJc w:val="left"/>
       <w:pPr>
-        <w:tabs>
-          <w:tab w:val="num" w:pos="5040"/>
-        </w:tabs>
         <w:ind w:left="5040" w:hanging="360"/>
       </w:pPr>
       <w:rPr>
@@ -16399,9 +16215,6 @@
       <w:lvlText w:val="o"/>
       <w:lvlJc w:val="left"/>
       <w:pPr>
-        <w:tabs>
-          <w:tab w:val="num" w:pos="5760"/>
-        </w:tabs>
         <w:ind w:left="5760" w:hanging="360"/>
       </w:pPr>
       <w:rPr>
@@ -16414,9 +16227,6 @@
       <w:lvlText w:val=""/>
       <w:lvlJc w:val="left"/>
       <w:pPr>
-        <w:tabs>
-          <w:tab w:val="num" w:pos="6480"/>
-        </w:tabs>
         <w:ind w:left="6480" w:hanging="360"/>
       </w:pPr>
       <w:rPr>
@@ -16425,15 +16235,18 @@
     </w:lvl>
   </w:abstractNum>
   <w:abstractNum w:abstractNumId="8" w15:restartNumberingAfterBreak="0">
-    <w:nsid w:val="5075642D"/>
+    <w:nsid w:val="47037B9E"/>
     <w:multiLevelType w:val="hybridMultilevel"/>
-    <w:tmpl w:val="D6925104"/>
+    <w:tmpl w:val="AC42E8FC"/>
     <w:lvl w:ilvl="0" w:tplc="04070001">
       <w:start w:val="1"/>
       <w:numFmt w:val="bullet"/>
       <w:lvlText w:val=""/>
       <w:lvlJc w:val="left"/>
       <w:pPr>
+        <w:tabs>
+          <w:tab w:val="num" w:pos="720"/>
+        </w:tabs>
         <w:ind w:left="720" w:hanging="360"/>
       </w:pPr>
       <w:rPr>
@@ -16446,6 +16259,143 @@
       <w:lvlText w:val="o"/>
       <w:lvlJc w:val="left"/>
       <w:pPr>
+        <w:tabs>
+          <w:tab w:val="num" w:pos="1440"/>
+        </w:tabs>
+        <w:ind w:left="1440" w:hanging="360"/>
+      </w:pPr>
+      <w:rPr>
+        <w:rFonts w:ascii="Courier New" w:hAnsi="Courier New" w:hint="default"/>
+      </w:rPr>
+    </w:lvl>
+    <w:lvl w:ilvl="2" w:tplc="04070005" w:tentative="1">
+      <w:start w:val="1"/>
+      <w:numFmt w:val="bullet"/>
+      <w:lvlText w:val=""/>
+      <w:lvlJc w:val="left"/>
+      <w:pPr>
+        <w:tabs>
+          <w:tab w:val="num" w:pos="2160"/>
+        </w:tabs>
+        <w:ind w:left="2160" w:hanging="360"/>
+      </w:pPr>
+      <w:rPr>
+        <w:rFonts w:ascii="Wingdings" w:hAnsi="Wingdings" w:hint="default"/>
+      </w:rPr>
+    </w:lvl>
+    <w:lvl w:ilvl="3" w:tplc="04070001" w:tentative="1">
+      <w:start w:val="1"/>
+      <w:numFmt w:val="bullet"/>
+      <w:lvlText w:val=""/>
+      <w:lvlJc w:val="left"/>
+      <w:pPr>
+        <w:tabs>
+          <w:tab w:val="num" w:pos="2880"/>
+        </w:tabs>
+        <w:ind w:left="2880" w:hanging="360"/>
+      </w:pPr>
+      <w:rPr>
+        <w:rFonts w:ascii="Symbol" w:hAnsi="Symbol" w:hint="default"/>
+      </w:rPr>
+    </w:lvl>
+    <w:lvl w:ilvl="4" w:tplc="04070003" w:tentative="1">
+      <w:start w:val="1"/>
+      <w:numFmt w:val="bullet"/>
+      <w:lvlText w:val="o"/>
+      <w:lvlJc w:val="left"/>
+      <w:pPr>
+        <w:tabs>
+          <w:tab w:val="num" w:pos="3600"/>
+        </w:tabs>
+        <w:ind w:left="3600" w:hanging="360"/>
+      </w:pPr>
+      <w:rPr>
+        <w:rFonts w:ascii="Courier New" w:hAnsi="Courier New" w:hint="default"/>
+      </w:rPr>
+    </w:lvl>
+    <w:lvl w:ilvl="5" w:tplc="04070005" w:tentative="1">
+      <w:start w:val="1"/>
+      <w:numFmt w:val="bullet"/>
+      <w:lvlText w:val=""/>
+      <w:lvlJc w:val="left"/>
+      <w:pPr>
+        <w:tabs>
+          <w:tab w:val="num" w:pos="4320"/>
+        </w:tabs>
+        <w:ind w:left="4320" w:hanging="360"/>
+      </w:pPr>
+      <w:rPr>
+        <w:rFonts w:ascii="Wingdings" w:hAnsi="Wingdings" w:hint="default"/>
+      </w:rPr>
+    </w:lvl>
+    <w:lvl w:ilvl="6" w:tplc="04070001" w:tentative="1">
+      <w:start w:val="1"/>
+      <w:numFmt w:val="bullet"/>
+      <w:lvlText w:val=""/>
+      <w:lvlJc w:val="left"/>
+      <w:pPr>
+        <w:tabs>
+          <w:tab w:val="num" w:pos="5040"/>
+        </w:tabs>
+        <w:ind w:left="5040" w:hanging="360"/>
+      </w:pPr>
+      <w:rPr>
+        <w:rFonts w:ascii="Symbol" w:hAnsi="Symbol" w:hint="default"/>
+      </w:rPr>
+    </w:lvl>
+    <w:lvl w:ilvl="7" w:tplc="04070003" w:tentative="1">
+      <w:start w:val="1"/>
+      <w:numFmt w:val="bullet"/>
+      <w:lvlText w:val="o"/>
+      <w:lvlJc w:val="left"/>
+      <w:pPr>
+        <w:tabs>
+          <w:tab w:val="num" w:pos="5760"/>
+        </w:tabs>
+        <w:ind w:left="5760" w:hanging="360"/>
+      </w:pPr>
+      <w:rPr>
+        <w:rFonts w:ascii="Courier New" w:hAnsi="Courier New" w:hint="default"/>
+      </w:rPr>
+    </w:lvl>
+    <w:lvl w:ilvl="8" w:tplc="04070005" w:tentative="1">
+      <w:start w:val="1"/>
+      <w:numFmt w:val="bullet"/>
+      <w:lvlText w:val=""/>
+      <w:lvlJc w:val="left"/>
+      <w:pPr>
+        <w:tabs>
+          <w:tab w:val="num" w:pos="6480"/>
+        </w:tabs>
+        <w:ind w:left="6480" w:hanging="360"/>
+      </w:pPr>
+      <w:rPr>
+        <w:rFonts w:ascii="Wingdings" w:hAnsi="Wingdings" w:hint="default"/>
+      </w:rPr>
+    </w:lvl>
+  </w:abstractNum>
+  <w:abstractNum w:abstractNumId="9" w15:restartNumberingAfterBreak="0">
+    <w:nsid w:val="5075642D"/>
+    <w:multiLevelType w:val="hybridMultilevel"/>
+    <w:tmpl w:val="D6925104"/>
+    <w:lvl w:ilvl="0" w:tplc="04070001">
+      <w:start w:val="1"/>
+      <w:numFmt w:val="bullet"/>
+      <w:lvlText w:val=""/>
+      <w:lvlJc w:val="left"/>
+      <w:pPr>
+        <w:ind w:left="720" w:hanging="360"/>
+      </w:pPr>
+      <w:rPr>
+        <w:rFonts w:ascii="Symbol" w:hAnsi="Symbol" w:hint="default"/>
+      </w:rPr>
+    </w:lvl>
+    <w:lvl w:ilvl="1" w:tplc="04070003" w:tentative="1">
+      <w:start w:val="1"/>
+      <w:numFmt w:val="bullet"/>
+      <w:lvlText w:val="o"/>
+      <w:lvlJc w:val="left"/>
+      <w:pPr>
         <w:ind w:left="1440" w:hanging="360"/>
       </w:pPr>
       <w:rPr>
@@ -16537,7 +16487,7 @@
       </w:rPr>
     </w:lvl>
   </w:abstractNum>
-  <w:abstractNum w:abstractNumId="9" w15:restartNumberingAfterBreak="0">
+  <w:abstractNum w:abstractNumId="10" w15:restartNumberingAfterBreak="0">
     <w:nsid w:val="59FF4988"/>
     <w:multiLevelType w:val="multilevel"/>
     <w:tmpl w:val="FD345388"/>
@@ -16632,7 +16582,7 @@
       </w:pPr>
     </w:lvl>
   </w:abstractNum>
-  <w:abstractNum w:abstractNumId="10" w15:restartNumberingAfterBreak="0">
+  <w:abstractNum w:abstractNumId="11" w15:restartNumberingAfterBreak="0">
     <w:nsid w:val="64A4391D"/>
     <w:multiLevelType w:val="hybridMultilevel"/>
     <w:tmpl w:val="B2B2D86C"/>
@@ -16745,7 +16695,7 @@
       </w:rPr>
     </w:lvl>
   </w:abstractNum>
-  <w:abstractNum w:abstractNumId="11" w15:restartNumberingAfterBreak="0">
+  <w:abstractNum w:abstractNumId="12" w15:restartNumberingAfterBreak="0">
     <w:nsid w:val="7197000B"/>
     <w:multiLevelType w:val="hybridMultilevel"/>
     <w:tmpl w:val="B170C862"/>
@@ -16858,7 +16808,7 @@
       </w:rPr>
     </w:lvl>
   </w:abstractNum>
-  <w:abstractNum w:abstractNumId="12" w15:restartNumberingAfterBreak="0">
+  <w:abstractNum w:abstractNumId="13" w15:restartNumberingAfterBreak="0">
     <w:nsid w:val="76FA199A"/>
     <w:multiLevelType w:val="hybridMultilevel"/>
     <w:tmpl w:val="99C8013E"/>
@@ -16998,7 +16948,7 @@
       </w:rPr>
     </w:lvl>
   </w:abstractNum>
-  <w:abstractNum w:abstractNumId="13" w15:restartNumberingAfterBreak="0">
+  <w:abstractNum w:abstractNumId="14" w15:restartNumberingAfterBreak="0">
     <w:nsid w:val="77D452D1"/>
     <w:multiLevelType w:val="hybridMultilevel"/>
     <w:tmpl w:val="E1AC3E4E"/>
@@ -17139,7 +17089,7 @@
     </w:lvl>
   </w:abstractNum>
   <w:num w:numId="1">
-    <w:abstractNumId w:val="13"/>
+    <w:abstractNumId w:val="14"/>
   </w:num>
   <w:num w:numId="2">
     <w:abstractNumId w:val="3"/>
@@ -17151,40 +17101,43 @@
     <w:abstractNumId w:val="0"/>
   </w:num>
   <w:num w:numId="5">
-    <w:abstractNumId w:val="12"/>
+    <w:abstractNumId w:val="13"/>
   </w:num>
   <w:num w:numId="6">
     <w:abstractNumId w:val="2"/>
   </w:num>
   <w:num w:numId="7">
-    <w:abstractNumId w:val="7"/>
+    <w:abstractNumId w:val="8"/>
   </w:num>
   <w:num w:numId="8">
     <w:abstractNumId w:val="4"/>
   </w:num>
   <w:num w:numId="9">
-    <w:abstractNumId w:val="9"/>
+    <w:abstractNumId w:val="10"/>
   </w:num>
   <w:num w:numId="10">
+    <w:abstractNumId w:val="11"/>
+  </w:num>
+  <w:num w:numId="11">
+    <w:abstractNumId w:val="12"/>
+  </w:num>
+  <w:num w:numId="12">
     <w:abstractNumId w:val="10"/>
   </w:num>
-  <w:num w:numId="11">
-    <w:abstractNumId w:val="11"/>
-  </w:num>
-  <w:num w:numId="12">
-    <w:abstractNumId w:val="9"/>
-  </w:num>
   <w:num w:numId="13">
-    <w:abstractNumId w:val="6"/>
+    <w:abstractNumId w:val="7"/>
   </w:num>
   <w:num w:numId="14">
     <w:abstractNumId w:val="5"/>
   </w:num>
   <w:num w:numId="15">
-    <w:abstractNumId w:val="8"/>
+    <w:abstractNumId w:val="9"/>
   </w:num>
   <w:num w:numId="16">
     <w:abstractNumId w:val="1"/>
+  </w:num>
+  <w:num w:numId="17">
+    <w:abstractNumId w:val="6"/>
   </w:num>
 </w:numbering>
 </file>
@@ -18331,7 +18284,7 @@
 </file>
 
 <file path=customXml/itemProps1.xml><?xml version="1.0" encoding="utf-8"?>
-<ds:datastoreItem xmlns:ds="http://schemas.openxmlformats.org/officeDocument/2006/customXml" ds:itemID="{29A80E87-8F86-40CD-9F45-3666F3625F92}">
+<ds:datastoreItem xmlns:ds="http://schemas.openxmlformats.org/officeDocument/2006/customXml" ds:itemID="{94F6808D-7DFF-4625-A5D2-2F4E47210AA7}">
   <ds:schemaRefs>
     <ds:schemaRef ds:uri="http://schemas.openxmlformats.org/officeDocument/2006/bibliography"/>
   </ds:schemaRefs>

</xml_diff>